<commit_message>
Added : sample test data for mongoDB
</commit_message>
<xml_diff>
--- a/Doc/Arena-log.docx
+++ b/Doc/Arena-log.docx
@@ -4,10 +4,23 @@
   <w:body>
     <w:p>
       <w:pPr>
-        <w:pStyle w:val="Heading1"/>
+        <w:pStyle w:val="Titre"/>
       </w:pPr>
+      <w:proofErr w:type="spellStart"/>
       <w:r>
-        <w:t>Arena Big-Data :</w:t>
+        <w:t>Arena</w:t>
+      </w:r>
+      <w:proofErr w:type="spellEnd"/>
+      <w:r>
+        <w:t xml:space="preserve"> </w:t>
+      </w:r>
+      <w:proofErr w:type="spellStart"/>
+      <w:r>
+        <w:t>Big</w:t>
+      </w:r>
+      <w:proofErr w:type="spellEnd"/>
+      <w:r>
+        <w:t>-Data :</w:t>
       </w:r>
     </w:p>
     <w:p/>
@@ -32,7 +45,7 @@
     </w:p>
     <w:tbl>
       <w:tblPr>
-        <w:tblStyle w:val="TableGrid"/>
+        <w:tblStyle w:val="Grilledutableau"/>
         <w:tblW w:w="0" w:type="auto"/>
         <w:tblLook w:val="04A0" w:firstRow="1" w:lastRow="0" w:firstColumn="1" w:lastColumn="0" w:noHBand="0" w:noVBand="1"/>
       </w:tblPr>
@@ -47,7 +60,8 @@
           </w:tcPr>
           <w:p>
             <w:pPr>
-              <w:pStyle w:val="Heading2"/>
+              <w:pStyle w:val="Titre2"/>
+              <w:outlineLvl w:val="1"/>
             </w:pPr>
             <w:r>
               <w:t>Serveur</w:t>
@@ -66,21 +80,33 @@
             <w:tcW w:w="4606" w:type="dxa"/>
           </w:tcPr>
           <w:p>
+            <w:pPr>
+              <w:jc w:val="center"/>
+            </w:pPr>
             <w:r>
               <w:t>Adresse IP : 195.154.168.76</w:t>
             </w:r>
           </w:p>
           <w:p>
+            <w:pPr>
+              <w:jc w:val="center"/>
+            </w:pPr>
             <w:r>
               <w:t>Gateway : 195.154.168.1</w:t>
             </w:r>
           </w:p>
           <w:p>
+            <w:pPr>
+              <w:jc w:val="center"/>
+            </w:pPr>
             <w:r>
               <w:t>DNS Primaire : 88.191.254.60</w:t>
             </w:r>
           </w:p>
           <w:p>
+            <w:pPr>
+              <w:jc w:val="center"/>
+            </w:pPr>
             <w:r>
               <w:t>DNS Secondaire : 88.191.254.70</w:t>
             </w:r>
@@ -95,7 +121,7 @@
           </w:tcPr>
           <w:p>
             <w:pPr>
-              <w:pStyle w:val="Heading2"/>
+              <w:pStyle w:val="Titre2"/>
               <w:outlineLvl w:val="1"/>
             </w:pPr>
             <w:r>
@@ -109,16 +135,29 @@
             <w:tcW w:w="4606" w:type="dxa"/>
           </w:tcPr>
           <w:p>
-            <w:r>
-              <w:t>Login : arenasi</w:t>
-            </w:r>
-          </w:p>
-          <w:p>
-            <w:r>
-              <w:t>Mdp :</w:t>
-            </w:r>
-            <w:r>
-              <w:t xml:space="preserve"> arenabd2013</w:t>
+            <w:pPr>
+              <w:jc w:val="center"/>
+            </w:pPr>
+            <w:r>
+              <w:t xml:space="preserve">Login : </w:t>
+            </w:r>
+            <w:proofErr w:type="spellStart"/>
+            <w:r>
+              <w:t>arenasi</w:t>
+            </w:r>
+            <w:proofErr w:type="spellEnd"/>
+          </w:p>
+          <w:p>
+            <w:pPr>
+              <w:jc w:val="center"/>
+            </w:pPr>
+            <w:proofErr w:type="spellStart"/>
+            <w:r>
+              <w:t>Mdp</w:t>
+            </w:r>
+            <w:proofErr w:type="spellEnd"/>
+            <w:r>
+              <w:t> : arenabd2013</w:t>
             </w:r>
           </w:p>
         </w:tc>
@@ -130,11 +169,11 @@
           </w:tcPr>
           <w:p>
             <w:pPr>
-              <w:pStyle w:val="Heading2"/>
+              <w:pStyle w:val="Titre2"/>
               <w:outlineLvl w:val="1"/>
             </w:pPr>
             <w:r>
-              <w:t>Compte JMG</w:t>
+              <w:t>Compte Jean Marie</w:t>
             </w:r>
           </w:p>
           <w:p/>
@@ -145,28 +184,52 @@
           </w:tcPr>
           <w:p>
             <w:pPr>
-              <w:rPr>
-                <w:lang w:val="en-US"/>
-              </w:rPr>
-            </w:pPr>
-            <w:r>
-              <w:rPr>
-                <w:lang w:val="en-US"/>
-              </w:rPr>
-              <w:t>Login : jmg-arena</w:t>
-            </w:r>
-          </w:p>
-          <w:p>
-            <w:pPr>
-              <w:rPr>
-                <w:lang w:val="en-US"/>
-              </w:rPr>
-            </w:pPr>
-            <w:r>
-              <w:rPr>
-                <w:lang w:val="en-US"/>
-              </w:rPr>
-              <w:t>Mdp : arenabd2013</w:t>
+              <w:jc w:val="center"/>
+              <w:rPr>
+                <w:lang w:val="en-US"/>
+              </w:rPr>
+            </w:pPr>
+            <w:r>
+              <w:rPr>
+                <w:lang w:val="en-US"/>
+              </w:rPr>
+              <w:t xml:space="preserve">Login : </w:t>
+            </w:r>
+            <w:proofErr w:type="spellStart"/>
+            <w:r>
+              <w:rPr>
+                <w:lang w:val="en-US"/>
+              </w:rPr>
+              <w:t>jmg</w:t>
+            </w:r>
+            <w:proofErr w:type="spellEnd"/>
+            <w:r>
+              <w:rPr>
+                <w:lang w:val="en-US"/>
+              </w:rPr>
+              <w:t>-arena</w:t>
+            </w:r>
+          </w:p>
+          <w:p>
+            <w:pPr>
+              <w:jc w:val="center"/>
+              <w:rPr>
+                <w:lang w:val="en-US"/>
+              </w:rPr>
+            </w:pPr>
+            <w:proofErr w:type="spellStart"/>
+            <w:r>
+              <w:rPr>
+                <w:lang w:val="en-US"/>
+              </w:rPr>
+              <w:t>Mdp</w:t>
+            </w:r>
+            <w:proofErr w:type="spellEnd"/>
+            <w:r>
+              <w:rPr>
+                <w:lang w:val="en-US"/>
+              </w:rPr>
+              <w:t> : arenabd2013</w:t>
             </w:r>
           </w:p>
           <w:p>
@@ -185,7 +248,7 @@
           </w:tcPr>
           <w:p>
             <w:pPr>
-              <w:pStyle w:val="Heading2"/>
+              <w:pStyle w:val="Titre2"/>
               <w:ind w:left="0"/>
               <w:outlineLvl w:val="1"/>
             </w:pPr>
@@ -203,13 +266,35 @@
             <w:tcW w:w="4606" w:type="dxa"/>
           </w:tcPr>
           <w:p>
+            <w:pPr>
+              <w:jc w:val="center"/>
+            </w:pPr>
             <w:r>
               <w:t>Login :</w:t>
             </w:r>
-          </w:p>
-          <w:p>
-            <w:r>
-              <w:t>Mdp :</w:t>
+            <w:r>
+              <w:t xml:space="preserve"> </w:t>
+            </w:r>
+            <w:proofErr w:type="spellStart"/>
+            <w:r>
+              <w:t>mp-arena</w:t>
+            </w:r>
+            <w:proofErr w:type="spellEnd"/>
+          </w:p>
+          <w:p>
+            <w:pPr>
+              <w:jc w:val="center"/>
+            </w:pPr>
+            <w:proofErr w:type="spellStart"/>
+            <w:r>
+              <w:t>Mdp</w:t>
+            </w:r>
+            <w:proofErr w:type="spellEnd"/>
+            <w:r>
+              <w:t> :</w:t>
+            </w:r>
+            <w:r>
+              <w:t xml:space="preserve"> arenabd2013</w:t>
             </w:r>
           </w:p>
           <w:p/>
@@ -222,7 +307,7 @@
           </w:tcPr>
           <w:p>
             <w:pPr>
-              <w:pStyle w:val="Heading2"/>
+              <w:pStyle w:val="Titre2"/>
               <w:outlineLvl w:val="1"/>
             </w:pPr>
             <w:r>
@@ -237,14 +322,15 @@
           </w:tcPr>
           <w:p>
             <w:pPr>
-              <w:rPr>
-                <w:lang w:val="en-US"/>
-              </w:rPr>
-            </w:pPr>
-            <w:hyperlink r:id="rId5" w:history="1">
+              <w:jc w:val="center"/>
+              <w:rPr>
+                <w:lang w:val="en-US"/>
+              </w:rPr>
+            </w:pPr>
+            <w:hyperlink r:id="rId7" w:history="1">
               <w:r>
                 <w:rPr>
-                  <w:rStyle w:val="Hyperlink"/>
+                  <w:rStyle w:val="Lienhypertexte"/>
                   <w:lang w:val="en-US"/>
                 </w:rPr>
                 <w:t>stephane.rose.arena@gmail.com</w:t>
@@ -253,10 +339,12 @@
           </w:p>
           <w:p>
             <w:pPr>
-              <w:rPr>
-                <w:lang w:val="en-US"/>
-              </w:rPr>
-            </w:pPr>
+              <w:jc w:val="center"/>
+              <w:rPr>
+                <w:lang w:val="en-US"/>
+              </w:rPr>
+            </w:pPr>
+            <w:proofErr w:type="spellStart"/>
             <w:r>
               <w:rPr>
                 <w:lang w:val="en-US"/>
@@ -267,11 +355,19 @@
               <w:rPr>
                 <w:lang w:val="en-US"/>
               </w:rPr>
-              <w:t>dp : arenabd2013</w:t>
-            </w:r>
-          </w:p>
-          <w:p>
-            <w:pPr>
+              <w:t>dp</w:t>
+            </w:r>
+            <w:proofErr w:type="spellEnd"/>
+            <w:r>
+              <w:rPr>
+                <w:lang w:val="en-US"/>
+              </w:rPr>
+              <w:t> : arenabd2013</w:t>
+            </w:r>
+          </w:p>
+          <w:p>
+            <w:pPr>
+              <w:jc w:val="center"/>
               <w:rPr>
                 <w:lang w:val="en-US"/>
               </w:rPr>
@@ -286,18 +382,20 @@
           </w:tcPr>
           <w:p>
             <w:pPr>
-              <w:pStyle w:val="Heading2"/>
+              <w:pStyle w:val="Titre2"/>
               <w:outlineLvl w:val="1"/>
               <w:rPr>
                 <w:lang w:val="en-US"/>
               </w:rPr>
             </w:pPr>
+            <w:proofErr w:type="spellStart"/>
             <w:r>
               <w:rPr>
                 <w:lang w:val="en-US"/>
               </w:rPr>
               <w:t>GitHub</w:t>
             </w:r>
+            <w:proofErr w:type="spellEnd"/>
           </w:p>
           <w:p>
             <w:pPr>
@@ -313,29 +411,41 @@
           </w:tcPr>
           <w:p>
             <w:pPr>
-              <w:rPr>
-                <w:lang w:val="en-US"/>
-              </w:rPr>
-            </w:pPr>
-            <w:r>
-              <w:rPr>
-                <w:lang w:val="en-US"/>
-              </w:rPr>
-              <w:t>Login : arenabd</w:t>
-            </w:r>
-          </w:p>
-          <w:p>
-            <w:pPr>
-              <w:rPr>
-                <w:lang w:val="en-US"/>
-              </w:rPr>
-            </w:pPr>
+              <w:jc w:val="center"/>
+              <w:rPr>
+                <w:lang w:val="en-US"/>
+              </w:rPr>
+            </w:pPr>
+            <w:r>
+              <w:rPr>
+                <w:lang w:val="en-US"/>
+              </w:rPr>
+              <w:t xml:space="preserve">Login : </w:t>
+            </w:r>
+            <w:proofErr w:type="spellStart"/>
+            <w:r>
+              <w:rPr>
+                <w:lang w:val="en-US"/>
+              </w:rPr>
+              <w:t>arenabd</w:t>
+            </w:r>
+            <w:proofErr w:type="spellEnd"/>
+          </w:p>
+          <w:p>
+            <w:pPr>
+              <w:jc w:val="center"/>
+              <w:rPr>
+                <w:lang w:val="en-US"/>
+              </w:rPr>
+            </w:pPr>
+            <w:proofErr w:type="spellStart"/>
             <w:r>
               <w:rPr>
                 <w:lang w:val="en-US"/>
               </w:rPr>
               <w:t>Mdp</w:t>
             </w:r>
+            <w:proofErr w:type="spellEnd"/>
             <w:r>
               <w:rPr>
                 <w:lang w:val="en-US"/>
@@ -351,6 +461,7 @@
           </w:p>
           <w:p>
             <w:pPr>
+              <w:jc w:val="center"/>
               <w:rPr>
                 <w:lang w:val="en-US"/>
               </w:rPr>
@@ -365,7 +476,8 @@
           </w:tcPr>
           <w:p>
             <w:pPr>
-              <w:pStyle w:val="Heading2"/>
+              <w:pStyle w:val="Titre2"/>
+              <w:outlineLvl w:val="1"/>
               <w:rPr>
                 <w:lang w:val="en-US"/>
               </w:rPr>
@@ -384,34 +496,57 @@
           </w:tcPr>
           <w:p>
             <w:pPr>
-              <w:rPr>
-                <w:lang w:val="en-US"/>
-              </w:rPr>
-            </w:pPr>
-            <w:r>
-              <w:rPr>
-                <w:lang w:val="en-US"/>
-              </w:rPr>
-              <w:t>Login: Arenasi</w:t>
-            </w:r>
-          </w:p>
-          <w:p>
-            <w:pPr>
-              <w:rPr>
-                <w:lang w:val="en-US"/>
-              </w:rPr>
-            </w:pPr>
-            <w:r>
-              <w:rPr>
-                <w:lang w:val="en-US"/>
-              </w:rPr>
-              <w:t>Mdp : ArenaBD</w:t>
-            </w:r>
-            <w:bookmarkStart w:id="0" w:name="_GoBack"/>
-            <w:bookmarkEnd w:id="0"/>
-          </w:p>
-          <w:p>
-            <w:pPr>
+              <w:jc w:val="center"/>
+              <w:rPr>
+                <w:lang w:val="en-US"/>
+              </w:rPr>
+            </w:pPr>
+            <w:r>
+              <w:rPr>
+                <w:lang w:val="en-US"/>
+              </w:rPr>
+              <w:t xml:space="preserve">Login: </w:t>
+            </w:r>
+            <w:proofErr w:type="spellStart"/>
+            <w:r>
+              <w:rPr>
+                <w:lang w:val="en-US"/>
+              </w:rPr>
+              <w:t>Arenasi</w:t>
+            </w:r>
+            <w:proofErr w:type="spellEnd"/>
+          </w:p>
+          <w:p>
+            <w:pPr>
+              <w:jc w:val="center"/>
+              <w:rPr>
+                <w:lang w:val="en-US"/>
+              </w:rPr>
+            </w:pPr>
+            <w:proofErr w:type="spellStart"/>
+            <w:r>
+              <w:rPr>
+                <w:lang w:val="en-US"/>
+              </w:rPr>
+              <w:t>Mdp</w:t>
+            </w:r>
+            <w:proofErr w:type="spellEnd"/>
+            <w:r>
+              <w:rPr>
+                <w:lang w:val="en-US"/>
+              </w:rPr>
+              <w:t xml:space="preserve"> : ArenaBD</w:t>
+            </w:r>
+            <w:r>
+              <w:rPr>
+                <w:lang w:val="en-US"/>
+              </w:rPr>
+              <w:t>2013</w:t>
+            </w:r>
+          </w:p>
+          <w:p>
+            <w:pPr>
+              <w:jc w:val="center"/>
               <w:rPr>
                 <w:lang w:val="en-US"/>
               </w:rPr>
@@ -426,6 +561,23 @@
           </w:tcPr>
           <w:p>
             <w:pPr>
+              <w:pStyle w:val="Titre2"/>
+              <w:outlineLvl w:val="1"/>
+              <w:rPr>
+                <w:lang w:val="en-US"/>
+              </w:rPr>
+            </w:pPr>
+            <w:proofErr w:type="spellStart"/>
+            <w:r>
+              <w:rPr>
+                <w:lang w:val="en-US"/>
+              </w:rPr>
+              <w:t>Dropbox</w:t>
+            </w:r>
+            <w:proofErr w:type="spellEnd"/>
+          </w:p>
+          <w:p>
+            <w:pPr>
               <w:rPr>
                 <w:lang w:val="en-US"/>
               </w:rPr>
@@ -438,57 +590,174 @@
           </w:tcPr>
           <w:p>
             <w:pPr>
-              <w:rPr>
-                <w:lang w:val="en-US"/>
-              </w:rPr>
+              <w:jc w:val="center"/>
+            </w:pPr>
+            <w:r>
+              <w:t xml:space="preserve">Mail: </w:t>
+            </w:r>
+            <w:hyperlink r:id="rId8" w:history="1">
+              <w:r>
+                <w:rPr>
+                  <w:rStyle w:val="Lienhypertexte"/>
+                </w:rPr>
+                <w:t>stephane.rose.arena@gmail.com</w:t>
+              </w:r>
+            </w:hyperlink>
+          </w:p>
+          <w:p>
+            <w:pPr>
+              <w:jc w:val="center"/>
+            </w:pPr>
+            <w:proofErr w:type="spellStart"/>
+            <w:r>
+              <w:t>Pwd</w:t>
+            </w:r>
+            <w:proofErr w:type="spellEnd"/>
+            <w:r>
+              <w:t> : arenabd2013</w:t>
+            </w:r>
+          </w:p>
+        </w:tc>
+      </w:tr>
+      <w:tr>
+        <w:tc>
+          <w:tcPr>
+            <w:tcW w:w="4606" w:type="dxa"/>
+          </w:tcPr>
+          <w:p>
+            <w:pPr>
+              <w:pStyle w:val="Titre2"/>
+              <w:outlineLvl w:val="1"/>
+              <w:rPr>
+                <w:lang w:val="en-US"/>
+              </w:rPr>
+            </w:pPr>
+            <w:proofErr w:type="spellStart"/>
+            <w:r>
+              <w:rPr>
+                <w:lang w:val="en-US"/>
+              </w:rPr>
+              <w:t>Webmin</w:t>
+            </w:r>
+            <w:proofErr w:type="spellEnd"/>
+          </w:p>
+          <w:p>
+            <w:pPr>
+              <w:rPr>
+                <w:lang w:val="en-US"/>
+              </w:rPr>
+            </w:pPr>
+          </w:p>
+        </w:tc>
+        <w:tc>
+          <w:tcPr>
+            <w:tcW w:w="4606" w:type="dxa"/>
+          </w:tcPr>
+          <w:p>
+            <w:pPr>
+              <w:jc w:val="center"/>
+              <w:rPr>
+                <w:lang w:val="en-US"/>
+              </w:rPr>
+            </w:pPr>
+            <w:proofErr w:type="spellStart"/>
+            <w:r>
+              <w:rPr>
+                <w:lang w:val="en-US"/>
+              </w:rPr>
+              <w:t>Url</w:t>
+            </w:r>
+            <w:proofErr w:type="spellEnd"/>
+            <w:r>
+              <w:rPr>
+                <w:lang w:val="en-US"/>
+              </w:rPr>
+              <w:t xml:space="preserve"> : </w:t>
+            </w:r>
+            <w:hyperlink r:id="rId9" w:history="1">
+              <w:r>
+                <w:rPr>
+                  <w:rStyle w:val="Lienhypertexte"/>
+                  <w:lang w:val="en-US"/>
+                </w:rPr>
+                <w:t>https://195.154.168.76:10000/</w:t>
+              </w:r>
+            </w:hyperlink>
+          </w:p>
+          <w:p>
+            <w:pPr>
+              <w:jc w:val="center"/>
+              <w:rPr>
+                <w:lang w:val="en-US"/>
+              </w:rPr>
+            </w:pPr>
+            <w:proofErr w:type="spellStart"/>
+            <w:r>
+              <w:rPr>
+                <w:lang w:val="en-US"/>
+              </w:rPr>
+              <w:t>Mdp</w:t>
+            </w:r>
+            <w:proofErr w:type="spellEnd"/>
+            <w:r>
+              <w:rPr>
+                <w:lang w:val="en-US"/>
+              </w:rPr>
+              <w:t xml:space="preserve"> root : arenabd2013</w:t>
+            </w:r>
+          </w:p>
+          <w:p>
+            <w:pPr>
+              <w:jc w:val="center"/>
+              <w:rPr>
+                <w:lang w:val="en-US"/>
+              </w:rPr>
+            </w:pPr>
+            <w:proofErr w:type="spellStart"/>
+            <w:r>
+              <w:rPr>
+                <w:lang w:val="en-US"/>
+              </w:rPr>
+              <w:t>O</w:t>
+            </w:r>
+            <w:bookmarkStart w:id="0" w:name="_GoBack"/>
+            <w:bookmarkEnd w:id="0"/>
+            <w:r>
+              <w:rPr>
+                <w:lang w:val="en-US"/>
+              </w:rPr>
+              <w:t>u</w:t>
+            </w:r>
+            <w:proofErr w:type="spellEnd"/>
+          </w:p>
+          <w:p>
+            <w:pPr>
+              <w:jc w:val="center"/>
+            </w:pPr>
+            <w:r>
+              <w:t xml:space="preserve">Se </w:t>
+            </w:r>
+            <w:r>
+              <w:t>loguer avec les identifiants du serveur</w:t>
+            </w:r>
+          </w:p>
+          <w:p>
+            <w:pPr>
+              <w:jc w:val="center"/>
             </w:pPr>
           </w:p>
         </w:tc>
       </w:tr>
     </w:tbl>
-    <w:p>
-      <w:pPr>
-        <w:rPr>
-          <w:lang w:val="en-US"/>
-        </w:rPr>
-      </w:pPr>
-    </w:p>
-    <w:p>
-      <w:pPr>
-        <w:rPr>
-          <w:lang w:val="en-US"/>
-        </w:rPr>
-      </w:pPr>
-    </w:p>
-    <w:p>
-      <w:pPr>
-        <w:rPr>
-          <w:lang w:val="en-US"/>
-        </w:rPr>
-      </w:pPr>
-    </w:p>
-    <w:p>
-      <w:pPr>
-        <w:rPr>
-          <w:lang w:val="en-US"/>
-        </w:rPr>
-      </w:pPr>
-    </w:p>
-    <w:p>
-      <w:pPr>
-        <w:rPr>
-          <w:lang w:val="en-US"/>
-        </w:rPr>
-      </w:pPr>
-    </w:p>
-    <w:p>
-      <w:pPr>
-        <w:rPr>
-          <w:lang w:val="en-US"/>
-        </w:rPr>
-      </w:pPr>
-    </w:p>
+    <w:p/>
+    <w:p/>
+    <w:p/>
+    <w:p/>
+    <w:p/>
+    <w:p/>
     <w:sectPr>
+      <w:headerReference w:type="default" r:id="rId10"/>
+      <w:footerReference w:type="default" r:id="rId11"/>
       <w:pgSz w:w="11906" w:h="16838"/>
       <w:pgMar w:top="1417" w:right="1417" w:bottom="1417" w:left="1417" w:header="708" w:footer="708" w:gutter="0"/>
       <w:cols w:space="708"/>
@@ -496,6 +765,227 @@
     </w:sectPr>
   </w:body>
 </w:document>
+</file>
+
+<file path=word/endnotes.xml><?xml version="1.0" encoding="utf-8"?>
+<w:endnotes xmlns:wpc="http://schemas.microsoft.com/office/word/2010/wordprocessingCanvas" xmlns:mc="http://schemas.openxmlformats.org/markup-compatibility/2006" xmlns:o="urn:schemas-microsoft-com:office:office" xmlns:r="http://schemas.openxmlformats.org/officeDocument/2006/relationships" xmlns:m="http://schemas.openxmlformats.org/officeDocument/2006/math" xmlns:v="urn:schemas-microsoft-com:vml" xmlns:wp14="http://schemas.microsoft.com/office/word/2010/wordprocessingDrawing" xmlns:wp="http://schemas.openxmlformats.org/drawingml/2006/wordprocessingDrawing" xmlns:w10="urn:schemas-microsoft-com:office:word" xmlns:w="http://schemas.openxmlformats.org/wordprocessingml/2006/main" xmlns:w14="http://schemas.microsoft.com/office/word/2010/wordml" xmlns:wpg="http://schemas.microsoft.com/office/word/2010/wordprocessingGroup" xmlns:wpi="http://schemas.microsoft.com/office/word/2010/wordprocessingInk" xmlns:wne="http://schemas.microsoft.com/office/word/2006/wordml" xmlns:wps="http://schemas.microsoft.com/office/word/2010/wordprocessingShape" mc:Ignorable="w14 wp14">
+  <w:endnote w:type="separator" w:id="-1">
+    <w:p>
+      <w:r>
+        <w:separator/>
+      </w:r>
+    </w:p>
+  </w:endnote>
+  <w:endnote w:type="continuationSeparator" w:id="0">
+    <w:p>
+      <w:r>
+        <w:continuationSeparator/>
+      </w:r>
+    </w:p>
+  </w:endnote>
+</w:endnotes>
+</file>
+
+<file path=word/footer1.xml><?xml version="1.0" encoding="utf-8"?>
+<w:ftr xmlns:wpc="http://schemas.microsoft.com/office/word/2010/wordprocessingCanvas" xmlns:mc="http://schemas.openxmlformats.org/markup-compatibility/2006" xmlns:o="urn:schemas-microsoft-com:office:office" xmlns:r="http://schemas.openxmlformats.org/officeDocument/2006/relationships" xmlns:m="http://schemas.openxmlformats.org/officeDocument/2006/math" xmlns:v="urn:schemas-microsoft-com:vml" xmlns:wp14="http://schemas.microsoft.com/office/word/2010/wordprocessingDrawing" xmlns:wp="http://schemas.openxmlformats.org/drawingml/2006/wordprocessingDrawing" xmlns:w10="urn:schemas-microsoft-com:office:word" xmlns:w="http://schemas.openxmlformats.org/wordprocessingml/2006/main" xmlns:w14="http://schemas.microsoft.com/office/word/2010/wordml" xmlns:wpg="http://schemas.microsoft.com/office/word/2010/wordprocessingGroup" xmlns:wpi="http://schemas.microsoft.com/office/word/2010/wordprocessingInk" xmlns:wne="http://schemas.microsoft.com/office/word/2006/wordml" xmlns:wps="http://schemas.microsoft.com/office/word/2010/wordprocessingShape" mc:Ignorable="w14 wp14">
+  <w:tbl>
+    <w:tblPr>
+      <w:tblW w:w="5000" w:type="pct"/>
+      <w:tblBorders>
+        <w:top w:val="single" w:sz="18" w:space="0" w:color="808080" w:themeColor="background1" w:themeShade="80"/>
+        <w:insideV w:val="single" w:sz="18" w:space="0" w:color="808080" w:themeColor="background1" w:themeShade="80"/>
+      </w:tblBorders>
+      <w:tblLook w:val="04A0" w:firstRow="1" w:lastRow="0" w:firstColumn="1" w:lastColumn="0" w:noHBand="0" w:noVBand="1"/>
+    </w:tblPr>
+    <w:tblGrid>
+      <w:gridCol w:w="963"/>
+      <w:gridCol w:w="8325"/>
+    </w:tblGrid>
+    <w:tr>
+      <w:tc>
+        <w:tcPr>
+          <w:tcW w:w="918" w:type="dxa"/>
+        </w:tcPr>
+        <w:p>
+          <w:pPr>
+            <w:pStyle w:val="Pieddepage"/>
+            <w:jc w:val="right"/>
+            <w:rPr>
+              <w:b/>
+              <w:bCs/>
+              <w:color w:val="4F81BD" w:themeColor="accent1"/>
+              <w:sz w:val="32"/>
+              <w:szCs w:val="32"/>
+              <w14:numForm w14:val="oldStyle"/>
+            </w:rPr>
+          </w:pPr>
+          <w:r>
+            <w:rPr>
+              <w:szCs w:val="21"/>
+              <w14:shadow w14:blurRad="50800" w14:dist="38100" w14:dir="2700000" w14:sx="100000" w14:sy="100000" w14:kx="0" w14:ky="0" w14:algn="tl">
+                <w14:srgbClr w14:val="000000">
+                  <w14:alpha w14:val="60000"/>
+                </w14:srgbClr>
+              </w14:shadow>
+              <w14:numForm w14:val="oldStyle"/>
+            </w:rPr>
+            <w:fldChar w:fldCharType="begin"/>
+          </w:r>
+          <w:r>
+            <w:rPr>
+              <w14:shadow w14:blurRad="50800" w14:dist="38100" w14:dir="2700000" w14:sx="100000" w14:sy="100000" w14:kx="0" w14:ky="0" w14:algn="tl">
+                <w14:srgbClr w14:val="000000">
+                  <w14:alpha w14:val="60000"/>
+                </w14:srgbClr>
+              </w14:shadow>
+              <w14:numForm w14:val="oldStyle"/>
+            </w:rPr>
+            <w:instrText>PAGE   \* MERGEFORMAT</w:instrText>
+          </w:r>
+          <w:r>
+            <w:rPr>
+              <w:szCs w:val="21"/>
+              <w14:shadow w14:blurRad="50800" w14:dist="38100" w14:dir="2700000" w14:sx="100000" w14:sy="100000" w14:kx="0" w14:ky="0" w14:algn="tl">
+                <w14:srgbClr w14:val="000000">
+                  <w14:alpha w14:val="60000"/>
+                </w14:srgbClr>
+              </w14:shadow>
+              <w14:numForm w14:val="oldStyle"/>
+            </w:rPr>
+            <w:fldChar w:fldCharType="separate"/>
+          </w:r>
+          <w:r>
+            <w:rPr>
+              <w:b/>
+              <w:bCs/>
+              <w:noProof/>
+              <w:color w:val="4F81BD" w:themeColor="accent1"/>
+              <w:sz w:val="32"/>
+              <w:szCs w:val="32"/>
+              <w14:shadow w14:blurRad="50800" w14:dist="38100" w14:dir="2700000" w14:sx="100000" w14:sy="100000" w14:kx="0" w14:ky="0" w14:algn="tl">
+                <w14:srgbClr w14:val="000000">
+                  <w14:alpha w14:val="60000"/>
+                </w14:srgbClr>
+              </w14:shadow>
+              <w14:numForm w14:val="oldStyle"/>
+            </w:rPr>
+            <w:t>1</w:t>
+          </w:r>
+          <w:r>
+            <w:rPr>
+              <w:b/>
+              <w:bCs/>
+              <w:color w:val="4F81BD" w:themeColor="accent1"/>
+              <w:sz w:val="32"/>
+              <w:szCs w:val="32"/>
+              <w14:shadow w14:blurRad="50800" w14:dist="38100" w14:dir="2700000" w14:sx="100000" w14:sy="100000" w14:kx="0" w14:ky="0" w14:algn="tl">
+                <w14:srgbClr w14:val="000000">
+                  <w14:alpha w14:val="60000"/>
+                </w14:srgbClr>
+              </w14:shadow>
+              <w14:numForm w14:val="oldStyle"/>
+            </w:rPr>
+            <w:fldChar w:fldCharType="end"/>
+          </w:r>
+        </w:p>
+      </w:tc>
+      <w:tc>
+        <w:tcPr>
+          <w:tcW w:w="7938" w:type="dxa"/>
+        </w:tcPr>
+        <w:p>
+          <w:pPr>
+            <w:pStyle w:val="Pieddepage"/>
+          </w:pPr>
+        </w:p>
+      </w:tc>
+    </w:tr>
+  </w:tbl>
+  <w:p>
+    <w:pPr>
+      <w:pStyle w:val="Pieddepage"/>
+    </w:pPr>
+  </w:p>
+</w:ftr>
+</file>
+
+<file path=word/footnotes.xml><?xml version="1.0" encoding="utf-8"?>
+<w:footnotes xmlns:wpc="http://schemas.microsoft.com/office/word/2010/wordprocessingCanvas" xmlns:mc="http://schemas.openxmlformats.org/markup-compatibility/2006" xmlns:o="urn:schemas-microsoft-com:office:office" xmlns:r="http://schemas.openxmlformats.org/officeDocument/2006/relationships" xmlns:m="http://schemas.openxmlformats.org/officeDocument/2006/math" xmlns:v="urn:schemas-microsoft-com:vml" xmlns:wp14="http://schemas.microsoft.com/office/word/2010/wordprocessingDrawing" xmlns:wp="http://schemas.openxmlformats.org/drawingml/2006/wordprocessingDrawing" xmlns:w10="urn:schemas-microsoft-com:office:word" xmlns:w="http://schemas.openxmlformats.org/wordprocessingml/2006/main" xmlns:w14="http://schemas.microsoft.com/office/word/2010/wordml" xmlns:wpg="http://schemas.microsoft.com/office/word/2010/wordprocessingGroup" xmlns:wpi="http://schemas.microsoft.com/office/word/2010/wordprocessingInk" xmlns:wne="http://schemas.microsoft.com/office/word/2006/wordml" xmlns:wps="http://schemas.microsoft.com/office/word/2010/wordprocessingShape" mc:Ignorable="w14 wp14">
+  <w:footnote w:type="separator" w:id="-1">
+    <w:p>
+      <w:r>
+        <w:separator/>
+      </w:r>
+    </w:p>
+  </w:footnote>
+  <w:footnote w:type="continuationSeparator" w:id="0">
+    <w:p>
+      <w:r>
+        <w:continuationSeparator/>
+      </w:r>
+    </w:p>
+  </w:footnote>
+</w:footnotes>
+</file>
+
+<file path=word/header1.xml><?xml version="1.0" encoding="utf-8"?>
+<w:hdr xmlns:wpc="http://schemas.microsoft.com/office/word/2010/wordprocessingCanvas" xmlns:mc="http://schemas.openxmlformats.org/markup-compatibility/2006" xmlns:o="urn:schemas-microsoft-com:office:office" xmlns:r="http://schemas.openxmlformats.org/officeDocument/2006/relationships" xmlns:m="http://schemas.openxmlformats.org/officeDocument/2006/math" xmlns:v="urn:schemas-microsoft-com:vml" xmlns:wp14="http://schemas.microsoft.com/office/word/2010/wordprocessingDrawing" xmlns:wp="http://schemas.openxmlformats.org/drawingml/2006/wordprocessingDrawing" xmlns:w10="urn:schemas-microsoft-com:office:word" xmlns:w="http://schemas.openxmlformats.org/wordprocessingml/2006/main" xmlns:w14="http://schemas.microsoft.com/office/word/2010/wordml" xmlns:wpg="http://schemas.microsoft.com/office/word/2010/wordprocessingGroup" xmlns:wpi="http://schemas.microsoft.com/office/word/2010/wordprocessingInk" xmlns:wne="http://schemas.microsoft.com/office/word/2006/wordml" xmlns:wps="http://schemas.microsoft.com/office/word/2010/wordprocessingShape" mc:Ignorable="w14 wp14">
+  <w:tbl>
+    <w:tblPr>
+      <w:tblW w:w="5000" w:type="pct"/>
+      <w:tblCellMar>
+        <w:top w:w="58" w:type="dxa"/>
+        <w:left w:w="115" w:type="dxa"/>
+        <w:bottom w:w="58" w:type="dxa"/>
+        <w:right w:w="115" w:type="dxa"/>
+      </w:tblCellMar>
+      <w:tblLook w:val="04A0" w:firstRow="1" w:lastRow="0" w:firstColumn="1" w:lastColumn="0" w:noHBand="0" w:noVBand="1"/>
+    </w:tblPr>
+    <w:tblGrid>
+      <w:gridCol w:w="1395"/>
+      <w:gridCol w:w="7907"/>
+    </w:tblGrid>
+    <w:tr>
+      <w:tc>
+        <w:tcPr>
+          <w:tcW w:w="750" w:type="pct"/>
+          <w:tcBorders>
+            <w:right w:val="single" w:sz="18" w:space="0" w:color="4F81BD" w:themeColor="accent1"/>
+          </w:tcBorders>
+        </w:tcPr>
+        <w:p>
+          <w:pPr>
+            <w:pStyle w:val="En-tte"/>
+          </w:pPr>
+        </w:p>
+      </w:tc>
+      <w:tc>
+        <w:tcPr>
+          <w:tcW w:w="4250" w:type="pct"/>
+          <w:tcBorders>
+            <w:left w:val="single" w:sz="18" w:space="0" w:color="4F81BD" w:themeColor="accent1"/>
+          </w:tcBorders>
+        </w:tcPr>
+        <w:p>
+          <w:pPr>
+            <w:pStyle w:val="En-tte"/>
+            <w:rPr>
+              <w:rFonts w:asciiTheme="majorHAnsi" w:eastAsiaTheme="majorEastAsia" w:hAnsiTheme="majorHAnsi" w:cstheme="majorBidi"/>
+              <w:color w:val="4F81BD" w:themeColor="accent1"/>
+              <w:sz w:val="24"/>
+              <w:szCs w:val="24"/>
+            </w:rPr>
+          </w:pPr>
+        </w:p>
+      </w:tc>
+    </w:tr>
+  </w:tbl>
+  <w:p>
+    <w:pPr>
+      <w:pStyle w:val="En-tte"/>
+    </w:pPr>
+  </w:p>
+</w:hdr>
 </file>
 
 <file path=word/styles.xml><?xml version="1.0" encoding="utf-8"?>
@@ -662,11 +1152,11 @@
       <w:spacing w:after="0" w:line="240" w:lineRule="auto"/>
     </w:pPr>
   </w:style>
-  <w:style w:type="paragraph" w:styleId="Heading1">
+  <w:style w:type="paragraph" w:styleId="Titre1">
     <w:name w:val="heading 1"/>
     <w:basedOn w:val="Normal"/>
     <w:next w:val="Normal"/>
-    <w:link w:val="Heading1Char"/>
+    <w:link w:val="Titre1Car"/>
     <w:uiPriority w:val="9"/>
     <w:qFormat/>
     <w:rsid w:val="00241FF6"/>
@@ -685,11 +1175,11 @@
       <w:szCs w:val="28"/>
     </w:rPr>
   </w:style>
-  <w:style w:type="paragraph" w:styleId="Heading2">
+  <w:style w:type="paragraph" w:styleId="Titre2">
     <w:name w:val="heading 2"/>
     <w:basedOn w:val="Normal"/>
     <w:next w:val="Normal"/>
-    <w:link w:val="Heading2Char"/>
+    <w:link w:val="Titre2Car"/>
     <w:uiPriority w:val="9"/>
     <w:unhideWhenUsed/>
     <w:qFormat/>
@@ -710,13 +1200,13 @@
       <w:szCs w:val="26"/>
     </w:rPr>
   </w:style>
-  <w:style w:type="character" w:default="1" w:styleId="DefaultParagraphFont">
+  <w:style w:type="character" w:default="1" w:styleId="Policepardfaut">
     <w:name w:val="Default Paragraph Font"/>
     <w:uiPriority w:val="1"/>
     <w:semiHidden/>
     <w:unhideWhenUsed/>
   </w:style>
-  <w:style w:type="table" w:default="1" w:styleId="TableNormal">
+  <w:style w:type="table" w:default="1" w:styleId="TableauNormal">
     <w:name w:val="Normal Table"/>
     <w:uiPriority w:val="99"/>
     <w:semiHidden/>
@@ -731,16 +1221,16 @@
       </w:tblCellMar>
     </w:tblPr>
   </w:style>
-  <w:style w:type="numbering" w:default="1" w:styleId="NoList">
+  <w:style w:type="numbering" w:default="1" w:styleId="Aucuneliste">
     <w:name w:val="No List"/>
     <w:uiPriority w:val="99"/>
     <w:semiHidden/>
     <w:unhideWhenUsed/>
   </w:style>
-  <w:style w:type="character" w:customStyle="1" w:styleId="Heading1Char">
-    <w:name w:val="Heading 1 Char"/>
-    <w:basedOn w:val="DefaultParagraphFont"/>
-    <w:link w:val="Heading1"/>
+  <w:style w:type="character" w:customStyle="1" w:styleId="Titre1Car">
+    <w:name w:val="Titre 1 Car"/>
+    <w:basedOn w:val="Policepardfaut"/>
+    <w:link w:val="Titre1"/>
     <w:uiPriority w:val="9"/>
     <w:rsid w:val="00241FF6"/>
     <w:rPr>
@@ -752,10 +1242,10 @@
       <w:szCs w:val="28"/>
     </w:rPr>
   </w:style>
-  <w:style w:type="character" w:customStyle="1" w:styleId="Heading2Char">
-    <w:name w:val="Heading 2 Char"/>
-    <w:basedOn w:val="DefaultParagraphFont"/>
-    <w:link w:val="Heading2"/>
+  <w:style w:type="character" w:customStyle="1" w:styleId="Titre2Car">
+    <w:name w:val="Titre 2 Car"/>
+    <w:basedOn w:val="Policepardfaut"/>
+    <w:link w:val="Titre2"/>
     <w:uiPriority w:val="9"/>
     <w:rsid w:val="00241FF6"/>
     <w:rPr>
@@ -767,7 +1257,7 @@
       <w:szCs w:val="26"/>
     </w:rPr>
   </w:style>
-  <w:style w:type="paragraph" w:styleId="NoSpacing">
+  <w:style w:type="paragraph" w:styleId="Sansinterligne">
     <w:name w:val="No Spacing"/>
     <w:uiPriority w:val="1"/>
     <w:qFormat/>
@@ -776,9 +1266,9 @@
       <w:spacing w:after="0" w:line="240" w:lineRule="auto"/>
     </w:pPr>
   </w:style>
-  <w:style w:type="character" w:styleId="Hyperlink">
+  <w:style w:type="character" w:styleId="Lienhypertexte">
     <w:name w:val="Hyperlink"/>
-    <w:basedOn w:val="DefaultParagraphFont"/>
+    <w:basedOn w:val="Policepardfaut"/>
     <w:uiPriority w:val="99"/>
     <w:unhideWhenUsed/>
     <w:rsid w:val="00241FF6"/>
@@ -787,9 +1277,9 @@
       <w:u w:val="single"/>
     </w:rPr>
   </w:style>
-  <w:style w:type="table" w:styleId="TableGrid">
+  <w:style w:type="table" w:styleId="Grilledutableau">
     <w:name w:val="Table Grid"/>
-    <w:basedOn w:val="TableNormal"/>
+    <w:basedOn w:val="TableauNormal"/>
     <w:uiPriority w:val="59"/>
     <w:rsid w:val="00241FF6"/>
     <w:pPr>
@@ -812,6 +1302,114 @@
         <w:right w:w="108" w:type="dxa"/>
       </w:tblCellMar>
     </w:tblPr>
+  </w:style>
+  <w:style w:type="paragraph" w:styleId="En-tte">
+    <w:name w:val="header"/>
+    <w:basedOn w:val="Normal"/>
+    <w:link w:val="En-tteCar"/>
+    <w:uiPriority w:val="99"/>
+    <w:unhideWhenUsed/>
+    <w:rsid w:val="0007185F"/>
+    <w:pPr>
+      <w:tabs>
+        <w:tab w:val="center" w:pos="4536"/>
+        <w:tab w:val="right" w:pos="9072"/>
+      </w:tabs>
+    </w:pPr>
+  </w:style>
+  <w:style w:type="character" w:customStyle="1" w:styleId="En-tteCar">
+    <w:name w:val="En-tête Car"/>
+    <w:basedOn w:val="Policepardfaut"/>
+    <w:link w:val="En-tte"/>
+    <w:uiPriority w:val="99"/>
+    <w:rsid w:val="0007185F"/>
+  </w:style>
+  <w:style w:type="paragraph" w:styleId="Pieddepage">
+    <w:name w:val="footer"/>
+    <w:basedOn w:val="Normal"/>
+    <w:link w:val="PieddepageCar"/>
+    <w:uiPriority w:val="99"/>
+    <w:unhideWhenUsed/>
+    <w:rsid w:val="0007185F"/>
+    <w:pPr>
+      <w:tabs>
+        <w:tab w:val="center" w:pos="4536"/>
+        <w:tab w:val="right" w:pos="9072"/>
+      </w:tabs>
+    </w:pPr>
+  </w:style>
+  <w:style w:type="character" w:customStyle="1" w:styleId="PieddepageCar">
+    <w:name w:val="Pied de page Car"/>
+    <w:basedOn w:val="Policepardfaut"/>
+    <w:link w:val="Pieddepage"/>
+    <w:uiPriority w:val="99"/>
+    <w:rsid w:val="0007185F"/>
+  </w:style>
+  <w:style w:type="paragraph" w:styleId="Titre">
+    <w:name w:val="Title"/>
+    <w:basedOn w:val="Normal"/>
+    <w:next w:val="Normal"/>
+    <w:link w:val="TitreCar"/>
+    <w:uiPriority w:val="10"/>
+    <w:qFormat/>
+    <w:rsid w:val="0007185F"/>
+    <w:pPr>
+      <w:pBdr>
+        <w:bottom w:val="single" w:sz="8" w:space="4" w:color="4F81BD" w:themeColor="accent1"/>
+      </w:pBdr>
+      <w:spacing w:after="300"/>
+      <w:contextualSpacing/>
+    </w:pPr>
+    <w:rPr>
+      <w:rFonts w:asciiTheme="majorHAnsi" w:eastAsiaTheme="majorEastAsia" w:hAnsiTheme="majorHAnsi" w:cstheme="majorBidi"/>
+      <w:color w:val="17365D" w:themeColor="text2" w:themeShade="BF"/>
+      <w:spacing w:val="5"/>
+      <w:kern w:val="28"/>
+      <w:sz w:val="52"/>
+      <w:szCs w:val="52"/>
+    </w:rPr>
+  </w:style>
+  <w:style w:type="character" w:customStyle="1" w:styleId="TitreCar">
+    <w:name w:val="Titre Car"/>
+    <w:basedOn w:val="Policepardfaut"/>
+    <w:link w:val="Titre"/>
+    <w:uiPriority w:val="10"/>
+    <w:rsid w:val="0007185F"/>
+    <w:rPr>
+      <w:rFonts w:asciiTheme="majorHAnsi" w:eastAsiaTheme="majorEastAsia" w:hAnsiTheme="majorHAnsi" w:cstheme="majorBidi"/>
+      <w:color w:val="17365D" w:themeColor="text2" w:themeShade="BF"/>
+      <w:spacing w:val="5"/>
+      <w:kern w:val="28"/>
+      <w:sz w:val="52"/>
+      <w:szCs w:val="52"/>
+    </w:rPr>
+  </w:style>
+  <w:style w:type="paragraph" w:styleId="Textedebulles">
+    <w:name w:val="Balloon Text"/>
+    <w:basedOn w:val="Normal"/>
+    <w:link w:val="TextedebullesCar"/>
+    <w:uiPriority w:val="99"/>
+    <w:semiHidden/>
+    <w:unhideWhenUsed/>
+    <w:rsid w:val="0007185F"/>
+    <w:rPr>
+      <w:rFonts w:ascii="Tahoma" w:hAnsi="Tahoma" w:cs="Tahoma"/>
+      <w:sz w:val="16"/>
+      <w:szCs w:val="16"/>
+    </w:rPr>
+  </w:style>
+  <w:style w:type="character" w:customStyle="1" w:styleId="TextedebullesCar">
+    <w:name w:val="Texte de bulles Car"/>
+    <w:basedOn w:val="Policepardfaut"/>
+    <w:link w:val="Textedebulles"/>
+    <w:uiPriority w:val="99"/>
+    <w:semiHidden/>
+    <w:rsid w:val="0007185F"/>
+    <w:rPr>
+      <w:rFonts w:ascii="Tahoma" w:hAnsi="Tahoma" w:cs="Tahoma"/>
+      <w:sz w:val="16"/>
+      <w:szCs w:val="16"/>
+    </w:rPr>
   </w:style>
 </w:styles>
 </file>
@@ -980,11 +1578,11 @@
       <w:spacing w:after="0" w:line="240" w:lineRule="auto"/>
     </w:pPr>
   </w:style>
-  <w:style w:type="paragraph" w:styleId="Heading1">
+  <w:style w:type="paragraph" w:styleId="Titre1">
     <w:name w:val="heading 1"/>
     <w:basedOn w:val="Normal"/>
     <w:next w:val="Normal"/>
-    <w:link w:val="Heading1Char"/>
+    <w:link w:val="Titre1Car"/>
     <w:uiPriority w:val="9"/>
     <w:qFormat/>
     <w:rsid w:val="00241FF6"/>
@@ -1003,11 +1601,11 @@
       <w:szCs w:val="28"/>
     </w:rPr>
   </w:style>
-  <w:style w:type="paragraph" w:styleId="Heading2">
+  <w:style w:type="paragraph" w:styleId="Titre2">
     <w:name w:val="heading 2"/>
     <w:basedOn w:val="Normal"/>
     <w:next w:val="Normal"/>
-    <w:link w:val="Heading2Char"/>
+    <w:link w:val="Titre2Car"/>
     <w:uiPriority w:val="9"/>
     <w:unhideWhenUsed/>
     <w:qFormat/>
@@ -1028,13 +1626,13 @@
       <w:szCs w:val="26"/>
     </w:rPr>
   </w:style>
-  <w:style w:type="character" w:default="1" w:styleId="DefaultParagraphFont">
+  <w:style w:type="character" w:default="1" w:styleId="Policepardfaut">
     <w:name w:val="Default Paragraph Font"/>
     <w:uiPriority w:val="1"/>
     <w:semiHidden/>
     <w:unhideWhenUsed/>
   </w:style>
-  <w:style w:type="table" w:default="1" w:styleId="TableNormal">
+  <w:style w:type="table" w:default="1" w:styleId="TableauNormal">
     <w:name w:val="Normal Table"/>
     <w:uiPriority w:val="99"/>
     <w:semiHidden/>
@@ -1049,16 +1647,16 @@
       </w:tblCellMar>
     </w:tblPr>
   </w:style>
-  <w:style w:type="numbering" w:default="1" w:styleId="NoList">
+  <w:style w:type="numbering" w:default="1" w:styleId="Aucuneliste">
     <w:name w:val="No List"/>
     <w:uiPriority w:val="99"/>
     <w:semiHidden/>
     <w:unhideWhenUsed/>
   </w:style>
-  <w:style w:type="character" w:customStyle="1" w:styleId="Heading1Char">
-    <w:name w:val="Heading 1 Char"/>
-    <w:basedOn w:val="DefaultParagraphFont"/>
-    <w:link w:val="Heading1"/>
+  <w:style w:type="character" w:customStyle="1" w:styleId="Titre1Car">
+    <w:name w:val="Titre 1 Car"/>
+    <w:basedOn w:val="Policepardfaut"/>
+    <w:link w:val="Titre1"/>
     <w:uiPriority w:val="9"/>
     <w:rsid w:val="00241FF6"/>
     <w:rPr>
@@ -1070,10 +1668,10 @@
       <w:szCs w:val="28"/>
     </w:rPr>
   </w:style>
-  <w:style w:type="character" w:customStyle="1" w:styleId="Heading2Char">
-    <w:name w:val="Heading 2 Char"/>
-    <w:basedOn w:val="DefaultParagraphFont"/>
-    <w:link w:val="Heading2"/>
+  <w:style w:type="character" w:customStyle="1" w:styleId="Titre2Car">
+    <w:name w:val="Titre 2 Car"/>
+    <w:basedOn w:val="Policepardfaut"/>
+    <w:link w:val="Titre2"/>
     <w:uiPriority w:val="9"/>
     <w:rsid w:val="00241FF6"/>
     <w:rPr>
@@ -1085,7 +1683,7 @@
       <w:szCs w:val="26"/>
     </w:rPr>
   </w:style>
-  <w:style w:type="paragraph" w:styleId="NoSpacing">
+  <w:style w:type="paragraph" w:styleId="Sansinterligne">
     <w:name w:val="No Spacing"/>
     <w:uiPriority w:val="1"/>
     <w:qFormat/>
@@ -1094,9 +1692,9 @@
       <w:spacing w:after="0" w:line="240" w:lineRule="auto"/>
     </w:pPr>
   </w:style>
-  <w:style w:type="character" w:styleId="Hyperlink">
+  <w:style w:type="character" w:styleId="Lienhypertexte">
     <w:name w:val="Hyperlink"/>
-    <w:basedOn w:val="DefaultParagraphFont"/>
+    <w:basedOn w:val="Policepardfaut"/>
     <w:uiPriority w:val="99"/>
     <w:unhideWhenUsed/>
     <w:rsid w:val="00241FF6"/>
@@ -1105,9 +1703,9 @@
       <w:u w:val="single"/>
     </w:rPr>
   </w:style>
-  <w:style w:type="table" w:styleId="TableGrid">
+  <w:style w:type="table" w:styleId="Grilledutableau">
     <w:name w:val="Table Grid"/>
-    <w:basedOn w:val="TableNormal"/>
+    <w:basedOn w:val="TableauNormal"/>
     <w:uiPriority w:val="59"/>
     <w:rsid w:val="00241FF6"/>
     <w:pPr>
@@ -1130,6 +1728,114 @@
         <w:right w:w="108" w:type="dxa"/>
       </w:tblCellMar>
     </w:tblPr>
+  </w:style>
+  <w:style w:type="paragraph" w:styleId="En-tte">
+    <w:name w:val="header"/>
+    <w:basedOn w:val="Normal"/>
+    <w:link w:val="En-tteCar"/>
+    <w:uiPriority w:val="99"/>
+    <w:unhideWhenUsed/>
+    <w:rsid w:val="0007185F"/>
+    <w:pPr>
+      <w:tabs>
+        <w:tab w:val="center" w:pos="4536"/>
+        <w:tab w:val="right" w:pos="9072"/>
+      </w:tabs>
+    </w:pPr>
+  </w:style>
+  <w:style w:type="character" w:customStyle="1" w:styleId="En-tteCar">
+    <w:name w:val="En-tête Car"/>
+    <w:basedOn w:val="Policepardfaut"/>
+    <w:link w:val="En-tte"/>
+    <w:uiPriority w:val="99"/>
+    <w:rsid w:val="0007185F"/>
+  </w:style>
+  <w:style w:type="paragraph" w:styleId="Pieddepage">
+    <w:name w:val="footer"/>
+    <w:basedOn w:val="Normal"/>
+    <w:link w:val="PieddepageCar"/>
+    <w:uiPriority w:val="99"/>
+    <w:unhideWhenUsed/>
+    <w:rsid w:val="0007185F"/>
+    <w:pPr>
+      <w:tabs>
+        <w:tab w:val="center" w:pos="4536"/>
+        <w:tab w:val="right" w:pos="9072"/>
+      </w:tabs>
+    </w:pPr>
+  </w:style>
+  <w:style w:type="character" w:customStyle="1" w:styleId="PieddepageCar">
+    <w:name w:val="Pied de page Car"/>
+    <w:basedOn w:val="Policepardfaut"/>
+    <w:link w:val="Pieddepage"/>
+    <w:uiPriority w:val="99"/>
+    <w:rsid w:val="0007185F"/>
+  </w:style>
+  <w:style w:type="paragraph" w:styleId="Titre">
+    <w:name w:val="Title"/>
+    <w:basedOn w:val="Normal"/>
+    <w:next w:val="Normal"/>
+    <w:link w:val="TitreCar"/>
+    <w:uiPriority w:val="10"/>
+    <w:qFormat/>
+    <w:rsid w:val="0007185F"/>
+    <w:pPr>
+      <w:pBdr>
+        <w:bottom w:val="single" w:sz="8" w:space="4" w:color="4F81BD" w:themeColor="accent1"/>
+      </w:pBdr>
+      <w:spacing w:after="300"/>
+      <w:contextualSpacing/>
+    </w:pPr>
+    <w:rPr>
+      <w:rFonts w:asciiTheme="majorHAnsi" w:eastAsiaTheme="majorEastAsia" w:hAnsiTheme="majorHAnsi" w:cstheme="majorBidi"/>
+      <w:color w:val="17365D" w:themeColor="text2" w:themeShade="BF"/>
+      <w:spacing w:val="5"/>
+      <w:kern w:val="28"/>
+      <w:sz w:val="52"/>
+      <w:szCs w:val="52"/>
+    </w:rPr>
+  </w:style>
+  <w:style w:type="character" w:customStyle="1" w:styleId="TitreCar">
+    <w:name w:val="Titre Car"/>
+    <w:basedOn w:val="Policepardfaut"/>
+    <w:link w:val="Titre"/>
+    <w:uiPriority w:val="10"/>
+    <w:rsid w:val="0007185F"/>
+    <w:rPr>
+      <w:rFonts w:asciiTheme="majorHAnsi" w:eastAsiaTheme="majorEastAsia" w:hAnsiTheme="majorHAnsi" w:cstheme="majorBidi"/>
+      <w:color w:val="17365D" w:themeColor="text2" w:themeShade="BF"/>
+      <w:spacing w:val="5"/>
+      <w:kern w:val="28"/>
+      <w:sz w:val="52"/>
+      <w:szCs w:val="52"/>
+    </w:rPr>
+  </w:style>
+  <w:style w:type="paragraph" w:styleId="Textedebulles">
+    <w:name w:val="Balloon Text"/>
+    <w:basedOn w:val="Normal"/>
+    <w:link w:val="TextedebullesCar"/>
+    <w:uiPriority w:val="99"/>
+    <w:semiHidden/>
+    <w:unhideWhenUsed/>
+    <w:rsid w:val="0007185F"/>
+    <w:rPr>
+      <w:rFonts w:ascii="Tahoma" w:hAnsi="Tahoma" w:cs="Tahoma"/>
+      <w:sz w:val="16"/>
+      <w:szCs w:val="16"/>
+    </w:rPr>
+  </w:style>
+  <w:style w:type="character" w:customStyle="1" w:styleId="TextedebullesCar">
+    <w:name w:val="Texte de bulles Car"/>
+    <w:basedOn w:val="Policepardfaut"/>
+    <w:link w:val="Textedebulles"/>
+    <w:uiPriority w:val="99"/>
+    <w:semiHidden/>
+    <w:rsid w:val="0007185F"/>
+    <w:rPr>
+      <w:rFonts w:ascii="Tahoma" w:hAnsi="Tahoma" w:cs="Tahoma"/>
+      <w:sz w:val="16"/>
+      <w:szCs w:val="16"/>
+    </w:rPr>
   </w:style>
 </w:styles>
 </file>

</xml_diff>